<commit_message>
Weitere Bereinigungen und Optimierungen
</commit_message>
<xml_diff>
--- a/Dokumentation/Dokumentation.docx
+++ b/Dokumentation/Dokumentation.docx
@@ -156,6 +156,15 @@
                                   </w:rPr>
                                   <w:t>Philipp Weiermann</w:t>
                                 </w:r>
+                                <w:r>
+                                  <w:rPr>
+                                    <w:caps/>
+                                    <w:color w:val="5B9BD5" w:themeColor="accent5"/>
+                                    <w:sz w:val="24"/>
+                                    <w:szCs w:val="24"/>
+                                  </w:rPr>
+                                  <w:t>, 04.12.2018</w:t>
+                                </w:r>
                               </w:p>
                             </w:txbxContent>
                           </wps:txbx>
@@ -233,6 +242,15 @@
                             </w:rPr>
                             <w:t>Philipp Weiermann</w:t>
                           </w:r>
+                          <w:r>
+                            <w:rPr>
+                              <w:caps/>
+                              <w:color w:val="5B9BD5" w:themeColor="accent5"/>
+                              <w:sz w:val="24"/>
+                              <w:szCs w:val="24"/>
+                            </w:rPr>
+                            <w:t>, 04.12.2018</w:t>
+                          </w:r>
                         </w:p>
                       </w:txbxContent>
                     </v:textbox>
@@ -281,12 +299,429 @@
     </w:p>
     <w:p>
       <w:pPr>
+        <w:pStyle w:val="Verzeichnis1"/>
+        <w:tabs>
+          <w:tab w:val="right" w:leader="dot" w:pos="10194"/>
+        </w:tabs>
+        <w:rPr>
+          <w:rFonts w:eastAsiaTheme="minorEastAsia"/>
+          <w:b w:val="0"/>
+          <w:bCs w:val="0"/>
+          <w:noProof/>
+          <w:sz w:val="22"/>
+          <w:szCs w:val="22"/>
+          <w:lang w:val="de-DE" w:eastAsia="de-DE"/>
+        </w:rPr>
+      </w:pPr>
+      <w:r>
+        <w:lastRenderedPageBreak/>
+        <w:fldChar w:fldCharType="begin"/>
+      </w:r>
+      <w:r>
+        <w:instrText xml:space="preserve"> TOC \o "1-3" \h \z \u </w:instrText>
+      </w:r>
+      <w:r>
+        <w:fldChar w:fldCharType="separate"/>
+      </w:r>
+      <w:hyperlink w:anchor="_Toc531697551" w:history="1">
+        <w:r>
+          <w:rPr>
+            <w:rStyle w:val="Hyperlink"/>
+            <w:noProof/>
+          </w:rPr>
+          <w:t>Use Case</w:t>
+        </w:r>
+        <w:r>
+          <w:rPr>
+            <w:noProof/>
+            <w:webHidden/>
+          </w:rPr>
+          <w:tab/>
+        </w:r>
+        <w:r>
+          <w:rPr>
+            <w:noProof/>
+            <w:webHidden/>
+          </w:rPr>
+          <w:fldChar w:fldCharType="begin"/>
+        </w:r>
+        <w:r>
+          <w:rPr>
+            <w:noProof/>
+            <w:webHidden/>
+          </w:rPr>
+          <w:instrText xml:space="preserve"> PAGEREF _Toc531697551 \h </w:instrText>
+        </w:r>
+        <w:r>
+          <w:rPr>
+            <w:noProof/>
+            <w:webHidden/>
+          </w:rPr>
+        </w:r>
+        <w:r>
+          <w:rPr>
+            <w:noProof/>
+            <w:webHidden/>
+          </w:rPr>
+          <w:fldChar w:fldCharType="separate"/>
+        </w:r>
+        <w:r>
+          <w:rPr>
+            <w:noProof/>
+            <w:webHidden/>
+          </w:rPr>
+          <w:t>1</w:t>
+        </w:r>
+        <w:r>
+          <w:rPr>
+            <w:noProof/>
+            <w:webHidden/>
+          </w:rPr>
+          <w:fldChar w:fldCharType="end"/>
+        </w:r>
+      </w:hyperlink>
+    </w:p>
+    <w:p>
+      <w:pPr>
+        <w:pStyle w:val="Verzeichnis1"/>
+        <w:tabs>
+          <w:tab w:val="right" w:leader="dot" w:pos="10194"/>
+        </w:tabs>
+        <w:rPr>
+          <w:rFonts w:eastAsiaTheme="minorEastAsia"/>
+          <w:b w:val="0"/>
+          <w:bCs w:val="0"/>
+          <w:noProof/>
+          <w:sz w:val="22"/>
+          <w:szCs w:val="22"/>
+          <w:lang w:val="de-DE" w:eastAsia="de-DE"/>
+        </w:rPr>
+      </w:pPr>
+      <w:hyperlink w:anchor="_Toc531697552" w:history="1">
+        <w:r>
+          <w:rPr>
+            <w:rStyle w:val="Hyperlink"/>
+            <w:noProof/>
+          </w:rPr>
+          <w:t>Aktivität</w:t>
+        </w:r>
+        <w:r>
+          <w:rPr>
+            <w:noProof/>
+            <w:webHidden/>
+          </w:rPr>
+          <w:tab/>
+        </w:r>
+        <w:r>
+          <w:rPr>
+            <w:noProof/>
+            <w:webHidden/>
+          </w:rPr>
+          <w:fldChar w:fldCharType="begin"/>
+        </w:r>
+        <w:r>
+          <w:rPr>
+            <w:noProof/>
+            <w:webHidden/>
+          </w:rPr>
+          <w:instrText xml:space="preserve"> PAGEREF _Toc531697552 \h </w:instrText>
+        </w:r>
+        <w:r>
+          <w:rPr>
+            <w:noProof/>
+            <w:webHidden/>
+          </w:rPr>
+        </w:r>
+        <w:r>
+          <w:rPr>
+            <w:noProof/>
+            <w:webHidden/>
+          </w:rPr>
+          <w:fldChar w:fldCharType="separate"/>
+        </w:r>
+        <w:r>
+          <w:rPr>
+            <w:noProof/>
+            <w:webHidden/>
+          </w:rPr>
+          <w:t>2</w:t>
+        </w:r>
+        <w:r>
+          <w:rPr>
+            <w:noProof/>
+            <w:webHidden/>
+          </w:rPr>
+          <w:fldChar w:fldCharType="end"/>
+        </w:r>
+      </w:hyperlink>
+    </w:p>
+    <w:p>
+      <w:pPr>
+        <w:pStyle w:val="Verzeichnis1"/>
+        <w:tabs>
+          <w:tab w:val="right" w:leader="dot" w:pos="10194"/>
+        </w:tabs>
+        <w:rPr>
+          <w:rFonts w:eastAsiaTheme="minorEastAsia"/>
+          <w:b w:val="0"/>
+          <w:bCs w:val="0"/>
+          <w:noProof/>
+          <w:sz w:val="22"/>
+          <w:szCs w:val="22"/>
+          <w:lang w:val="de-DE" w:eastAsia="de-DE"/>
+        </w:rPr>
+      </w:pPr>
+      <w:hyperlink w:anchor="_Toc531697553" w:history="1">
+        <w:r>
+          <w:rPr>
+            <w:rStyle w:val="Hyperlink"/>
+            <w:noProof/>
+          </w:rPr>
+          <w:t>Klassen</w:t>
+        </w:r>
+        <w:r>
+          <w:rPr>
+            <w:noProof/>
+            <w:webHidden/>
+          </w:rPr>
+          <w:tab/>
+        </w:r>
+        <w:r>
+          <w:rPr>
+            <w:noProof/>
+            <w:webHidden/>
+          </w:rPr>
+          <w:fldChar w:fldCharType="begin"/>
+        </w:r>
+        <w:r>
+          <w:rPr>
+            <w:noProof/>
+            <w:webHidden/>
+          </w:rPr>
+          <w:instrText xml:space="preserve"> PAGEREF _Toc531697553 \h </w:instrText>
+        </w:r>
+        <w:r>
+          <w:rPr>
+            <w:noProof/>
+            <w:webHidden/>
+          </w:rPr>
+        </w:r>
+        <w:r>
+          <w:rPr>
+            <w:noProof/>
+            <w:webHidden/>
+          </w:rPr>
+          <w:fldChar w:fldCharType="separate"/>
+        </w:r>
+        <w:r>
+          <w:rPr>
+            <w:noProof/>
+            <w:webHidden/>
+          </w:rPr>
+          <w:t>2</w:t>
+        </w:r>
+        <w:r>
+          <w:rPr>
+            <w:noProof/>
+            <w:webHidden/>
+          </w:rPr>
+          <w:fldChar w:fldCharType="end"/>
+        </w:r>
+      </w:hyperlink>
+    </w:p>
+    <w:p>
+      <w:pPr>
+        <w:pStyle w:val="Verzeichnis1"/>
+        <w:tabs>
+          <w:tab w:val="right" w:leader="dot" w:pos="10194"/>
+        </w:tabs>
+        <w:rPr>
+          <w:rFonts w:eastAsiaTheme="minorEastAsia"/>
+          <w:b w:val="0"/>
+          <w:bCs w:val="0"/>
+          <w:noProof/>
+          <w:sz w:val="22"/>
+          <w:szCs w:val="22"/>
+          <w:lang w:val="de-DE" w:eastAsia="de-DE"/>
+        </w:rPr>
+      </w:pPr>
+      <w:hyperlink w:anchor="_Toc531697554" w:history="1">
+        <w:r>
+          <w:rPr>
+            <w:rStyle w:val="Hyperlink"/>
+            <w:noProof/>
+          </w:rPr>
+          <w:t>UI Mockup</w:t>
+        </w:r>
+        <w:r>
+          <w:rPr>
+            <w:noProof/>
+            <w:webHidden/>
+          </w:rPr>
+          <w:tab/>
+        </w:r>
+        <w:r>
+          <w:rPr>
+            <w:noProof/>
+            <w:webHidden/>
+          </w:rPr>
+          <w:fldChar w:fldCharType="begin"/>
+        </w:r>
+        <w:r>
+          <w:rPr>
+            <w:noProof/>
+            <w:webHidden/>
+          </w:rPr>
+          <w:instrText xml:space="preserve"> PAGEREF _Toc531697554 \h </w:instrText>
+        </w:r>
+        <w:r>
+          <w:rPr>
+            <w:noProof/>
+            <w:webHidden/>
+          </w:rPr>
+        </w:r>
+        <w:r>
+          <w:rPr>
+            <w:noProof/>
+            <w:webHidden/>
+          </w:rPr>
+          <w:fldChar w:fldCharType="separate"/>
+        </w:r>
+        <w:r>
+          <w:rPr>
+            <w:noProof/>
+            <w:webHidden/>
+          </w:rPr>
+          <w:t>3</w:t>
+        </w:r>
+        <w:r>
+          <w:rPr>
+            <w:noProof/>
+            <w:webHidden/>
+          </w:rPr>
+          <w:fldChar w:fldCharType="end"/>
+        </w:r>
+      </w:hyperlink>
+    </w:p>
+    <w:p>
+      <w:pPr>
+        <w:pStyle w:val="berschrift1"/>
+      </w:pPr>
+      <w:r>
+        <w:fldChar w:fldCharType="end"/>
+      </w:r>
+    </w:p>
+    <w:p>
+      <w:pPr>
+        <w:rPr>
+          <w:rFonts w:asciiTheme="majorHAnsi" w:eastAsiaTheme="majorEastAsia" w:hAnsiTheme="majorHAnsi" w:cstheme="majorBidi"/>
+          <w:color w:val="2F5496" w:themeColor="accent1" w:themeShade="BF"/>
+          <w:sz w:val="32"/>
+          <w:szCs w:val="32"/>
+        </w:rPr>
+      </w:pPr>
+      <w:r>
+        <w:br w:type="page"/>
+      </w:r>
+    </w:p>
+    <w:p>
+      <w:pPr>
+        <w:pStyle w:val="berschrift1"/>
+      </w:pPr>
+      <w:bookmarkStart w:id="0" w:name="_Toc531697551"/>
+      <w:r>
+        <w:lastRenderedPageBreak/>
+        <w:t>Management Summary</w:t>
+      </w:r>
+    </w:p>
+    <w:p>
+      <w:r>
+        <w:t xml:space="preserve">Dieses Programm war die Aufgabe in einem Überbetrieblichen Kurs als Teil der Ausbildung zum Informatiker. Mit ihm sollen Verbindungen des Öffentlichen Verkehrs und von einer Station die </w:t>
+      </w:r>
+      <w:r>
+        <w:t xml:space="preserve">Verbindungen der nächsten Zeit, ähnlich einer Abfahrtstafel bei den Stationen selbst, </w:t>
+      </w:r>
+      <w:r>
+        <w:t>gesucht und angezeigt werden</w:t>
+      </w:r>
+      <w:r>
+        <w:t>.</w:t>
+      </w:r>
+    </w:p>
+    <w:p>
+      <w:r>
+        <w:t>Das Programm baut auf einer zur Verfügung gestellten API auf. Es war nur noch eine Benutzeroberfläche mit den benötigten Funktionen, um diese zu nutzen, zu erstellen.</w:t>
+      </w:r>
+      <w:r>
+        <w:t xml:space="preserve"> Die Anforderungen, Ziele und Bewertungskriterien sind im Dokument Kursunterlagen zu finden.</w:t>
+      </w:r>
+    </w:p>
+    <w:p>
+      <w:pPr>
+        <w:pStyle w:val="berschrift1"/>
+      </w:pPr>
+      <w:r>
+        <w:t>Funktionalität</w:t>
+      </w:r>
+    </w:p>
+    <w:p>
+      <w:r>
+        <w:t>Im Programm besteht die Möglichkeit nach Eingabe von zwei Stationen</w:t>
+      </w:r>
+      <w:r>
+        <w:t xml:space="preserve"> mit dem </w:t>
+      </w:r>
+      <w:r>
+        <w:t>Knopf «Verbindungen suchen»</w:t>
+      </w:r>
+      <w:r>
+        <w:t xml:space="preserve"> die folgenden vier Verbindungen anzeigen zu lassen. </w:t>
+      </w:r>
+      <w:r>
+        <w:t>Wenn auf den Knopf Abfahrtsliste geklickt wird, werden die folgenden Verbindungen der Station die bei «Von» eingetragen ist angezeigt.</w:t>
+      </w:r>
+    </w:p>
+    <w:p>
+      <w:r>
+        <w:t>Die Funktionen hinter der Suche von Verbindungen erweist sich als ziemlich robust und fehlertolerant, wenn keine verarbeitbaren Werte eingegeben werden, wird einfach nichts angezeigt, einen Absturz konnte ich nicht beobachten.</w:t>
+      </w:r>
+    </w:p>
+    <w:p>
+      <w:r>
+        <w:t xml:space="preserve">Die Anzeige der Verbindungen von einer Station ist empfindlicher. </w:t>
+      </w:r>
+      <w:r>
+        <w:t>Werte</w:t>
+      </w:r>
+      <w:r>
+        <w:t>,</w:t>
+      </w:r>
+      <w:r>
+        <w:t xml:space="preserve"> </w:t>
+      </w:r>
+      <w:r>
+        <w:t>die ausserhalb der Vorschläge sind führen zu einem Absturz des Programms.</w:t>
+      </w:r>
+    </w:p>
+    <w:p>
+      <w:r>
+        <w:t>Aus Zeitgründen habe ich den Fehler, der zum Absturz führt nicht beheben und keine Fehlermeldungen einbauen können.</w:t>
+      </w:r>
+    </w:p>
+    <w:p>
+      <w:r>
+        <w:br w:type="page"/>
+      </w:r>
+    </w:p>
+    <w:p>
+      <w:pPr>
         <w:pStyle w:val="berschrift1"/>
       </w:pPr>
       <w:r>
         <w:lastRenderedPageBreak/>
         <w:t>Use Case</w:t>
       </w:r>
+      <w:bookmarkEnd w:id="0"/>
     </w:p>
     <w:p/>
     <w:p>
@@ -968,32 +1403,34 @@
       <w:pPr>
         <w:pStyle w:val="berschrift1"/>
       </w:pPr>
+      <w:bookmarkStart w:id="1" w:name="_Toc531697552"/>
       <w:r>
         <w:t>Aktivität</w:t>
       </w:r>
+      <w:bookmarkEnd w:id="1"/>
     </w:p>
     <w:p/>
     <w:p>
       <w:pPr>
         <w:pStyle w:val="berschrift1"/>
       </w:pPr>
+      <w:bookmarkStart w:id="2" w:name="_Toc531697553"/>
       <w:r>
         <w:t>Klassen</w:t>
+      </w:r>
+      <w:bookmarkEnd w:id="2"/>
+    </w:p>
+    <w:p/>
+    <w:p>
+      <w:r>
+        <w:br w:type="page"/>
       </w:r>
     </w:p>
     <w:p>
-      <w:bookmarkStart w:id="0" w:name="_GoBack"/>
-      <w:bookmarkEnd w:id="0"/>
-    </w:p>
-    <w:p>
-      <w:r>
-        <w:br w:type="page"/>
-      </w:r>
-    </w:p>
-    <w:p>
       <w:pPr>
         <w:pStyle w:val="berschrift1"/>
       </w:pPr>
+      <w:bookmarkStart w:id="3" w:name="_Toc531697554"/>
       <w:r>
         <w:lastRenderedPageBreak/>
         <w:t>UI Mocku</w:t>
@@ -1001,6 +1438,7 @@
       <w:r>
         <w:t>p</w:t>
       </w:r>
+      <w:bookmarkEnd w:id="3"/>
     </w:p>
     <w:p/>
     <w:p>
@@ -1064,6 +1502,16 @@
           </wp:anchor>
         </w:drawing>
       </w:r>
+    </w:p>
+    <w:p>
+      <w:pPr>
+        <w:pStyle w:val="berschrift1"/>
+      </w:pPr>
+      <w:r>
+        <w:t>Installationsanleitung</w:t>
+      </w:r>
+      <w:bookmarkStart w:id="4" w:name="_GoBack"/>
+      <w:bookmarkEnd w:id="4"/>
     </w:p>
     <w:sectPr>
       <w:type w:val="continuous"/>
@@ -2917,7 +3365,7 @@
 </file>
 
 <file path=customXml/itemProps1.xml><?xml version="1.0" encoding="utf-8"?>
-<ds:datastoreItem xmlns:ds="http://schemas.openxmlformats.org/officeDocument/2006/customXml" ds:itemID="{3094C9AB-AE11-40A9-A94A-E5D44C27F56A}">
+<ds:datastoreItem xmlns:ds="http://schemas.openxmlformats.org/officeDocument/2006/customXml" ds:itemID="{9B6A22D5-0735-4963-BAB5-EF236626473A}">
   <ds:schemaRefs>
     <ds:schemaRef ds:uri="http://schemas.openxmlformats.org/officeDocument/2006/bibliography"/>
   </ds:schemaRefs>

</xml_diff>